<commit_message>
Cria versão pdf do artefato "relatório.docx"
</commit_message>
<xml_diff>
--- a/NutriFactApp/artifacts/relatorio.docx
+++ b/NutriFactApp/artifacts/relatorio.docx
@@ -899,36 +899,33 @@
           <w:lang w:val="pt-BR" w:eastAsia="zh-CN"/>
         </w:rPr>
         <w:tab/>
-      </w:r>
-      <w:r>
-        <w:rPr>
-          <w:rFonts w:eastAsia="Microsoft YaHei" w:cs="Arial"/>
+        <w:t>A aplicação possui três páginas acessíveis, respectivamente: “localhost:8080” (principal), “localhost:8080/SignUp” (cadastro) e “localhost:8080/CalculateBMI”.</w:t>
+      </w:r>
+    </w:p>
+    <w:p>
+      <w:pPr>
+        <w:pStyle w:val="Corpodotexto"/>
+        <w:spacing w:lineRule="auto" w:line="360"/>
+        <w:jc w:val="both"/>
+        <w:rPr>
+          <w:rFonts w:ascii="Arial" w:hAnsi="Arial" w:eastAsia="Microsoft YaHei" w:cs="Arial"/>
+          <w:b w:val="false"/>
           <w:b w:val="false"/>
           <w:bCs w:val="false"/>
           <w:sz w:val="24"/>
           <w:szCs w:val="24"/>
           <w:lang w:val="pt-BR" w:eastAsia="zh-CN"/>
         </w:rPr>
-        <w:t>A aplicação possui três páginas acessíveis, respectivamente: “localhost:8080” (principal), “localhost:8080/SignUp” (cadastro) e “localhost:8080/CalculateBMI”.</w:t>
-      </w:r>
-    </w:p>
-    <w:p>
-      <w:pPr>
-        <w:pStyle w:val="Corpodotexto"/>
-        <w:spacing w:lineRule="auto" w:line="360"/>
-        <w:jc w:val="both"/>
-        <w:rPr>
-          <w:rFonts w:ascii="Arial" w:hAnsi="Arial" w:eastAsia="Microsoft YaHei" w:cs="Arial"/>
-          <w:b w:val="false"/>
+      </w:pPr>
+      <w:r>
+        <w:rPr>
+          <w:rFonts w:eastAsia="Microsoft YaHei" w:cs="Arial"/>
           <w:b w:val="false"/>
           <w:bCs w:val="false"/>
           <w:sz w:val="24"/>
           <w:szCs w:val="24"/>
           <w:lang w:val="pt-BR" w:eastAsia="zh-CN"/>
         </w:rPr>
-      </w:pPr>
-      <w:r>
-        <w:rPr/>
       </w:r>
       <w:r>
         <w:br w:type="page"/>
@@ -937,17 +934,14 @@
     <w:p>
       <w:pPr>
         <w:pStyle w:val="Ttulo1"/>
+        <w:spacing w:lineRule="auto" w:line="360"/>
         <w:rPr/>
       </w:pPr>
       <w:bookmarkStart w:id="2" w:name="__RefHeading___Toc41_1984454675"/>
       <w:bookmarkEnd w:id="2"/>
       <w:r>
         <w:rPr/>
-        <w:t xml:space="preserve">2. </w:t>
-      </w:r>
-      <w:r>
-        <w:rPr/>
-        <w:t>Especificações</w:t>
+        <w:t>2. Especificações</w:t>
       </w:r>
     </w:p>
     <w:p>

</xml_diff>

<commit_message>
Atualiza o artefato "relatorio.docx"
</commit_message>
<xml_diff>
--- a/NutriFactApp/artifacts/relatorio.docx
+++ b/NutriFactApp/artifacts/relatorio.docx
@@ -688,6 +688,126 @@
               <w:t>4</w:t>
             </w:r>
           </w:hyperlink>
+        </w:p>
+        <w:p>
+          <w:pPr>
+            <w:pStyle w:val="Sumrio1"/>
+            <w:tabs>
+              <w:tab w:val="clear" w:pos="9404"/>
+              <w:tab w:val="right" w:pos="9405" w:leader="dot"/>
+            </w:tabs>
+            <w:rPr/>
+          </w:pPr>
+          <w:hyperlink w:anchor="__RefHeading___Toc68_2307329962">
+            <w:r>
+              <w:rPr>
+                <w:rStyle w:val="Vnculodendice"/>
+              </w:rPr>
+              <w:t>3. Desafios</w:t>
+              <w:tab/>
+              <w:t>5</w:t>
+            </w:r>
+          </w:hyperlink>
+        </w:p>
+        <w:p>
+          <w:pPr>
+            <w:pStyle w:val="Sumrio2"/>
+            <w:tabs>
+              <w:tab w:val="clear" w:pos="9121"/>
+              <w:tab w:val="right" w:pos="9405" w:leader="dot"/>
+            </w:tabs>
+            <w:rPr/>
+          </w:pPr>
+          <w:hyperlink w:anchor="__RefHeading___Toc71_2307329962">
+            <w:r>
+              <w:rPr>
+                <w:rStyle w:val="Vnculodendice"/>
+              </w:rPr>
+              <w:t>3.1 Vinicius Santana Lima</w:t>
+              <w:tab/>
+              <w:t>5</w:t>
+            </w:r>
+          </w:hyperlink>
+        </w:p>
+        <w:p>
+          <w:pPr>
+            <w:pStyle w:val="Sumrio2"/>
+            <w:tabs>
+              <w:tab w:val="clear" w:pos="9121"/>
+              <w:tab w:val="right" w:pos="9405" w:leader="dot"/>
+            </w:tabs>
+            <w:rPr/>
+          </w:pPr>
+          <w:hyperlink w:anchor="__RefHeading___Toc78_2307329962">
+            <w:r>
+              <w:rPr>
+                <w:rStyle w:val="Vnculodendice"/>
+              </w:rPr>
+              <w:t>3.2 Tsuyoshi Yodogawa</w:t>
+              <w:tab/>
+              <w:t>5</w:t>
+            </w:r>
+          </w:hyperlink>
+        </w:p>
+        <w:p>
+          <w:pPr>
+            <w:pStyle w:val="Sumrio2"/>
+            <w:tabs>
+              <w:tab w:val="clear" w:pos="9121"/>
+              <w:tab w:val="right" w:pos="9405" w:leader="dot"/>
+            </w:tabs>
+            <w:rPr/>
+          </w:pPr>
+          <w:hyperlink w:anchor="__RefHeading___Toc80_2307329962">
+            <w:r>
+              <w:rPr>
+                <w:rStyle w:val="Vnculodendice"/>
+              </w:rPr>
+              <w:t>3.3 Tamires Serafim</w:t>
+              <w:tab/>
+              <w:t>6</w:t>
+            </w:r>
+          </w:hyperlink>
+        </w:p>
+        <w:p>
+          <w:pPr>
+            <w:pStyle w:val="Sumrio2"/>
+            <w:tabs>
+              <w:tab w:val="clear" w:pos="9121"/>
+              <w:tab w:val="right" w:pos="9405" w:leader="dot"/>
+            </w:tabs>
+            <w:rPr/>
+          </w:pPr>
+          <w:hyperlink w:anchor="__RefHeading___Toc82_2307329962">
+            <w:r>
+              <w:rPr>
+                <w:rStyle w:val="Vnculodendice"/>
+              </w:rPr>
+              <w:t>3.4 Gabriel Felix de Souza Lopes</w:t>
+              <w:tab/>
+              <w:t>6</w:t>
+            </w:r>
+          </w:hyperlink>
+        </w:p>
+        <w:p>
+          <w:pPr>
+            <w:pStyle w:val="Sumrio2"/>
+            <w:tabs>
+              <w:tab w:val="clear" w:pos="9121"/>
+              <w:tab w:val="right" w:pos="9405" w:leader="dot"/>
+            </w:tabs>
+            <w:rPr/>
+          </w:pPr>
+          <w:hyperlink w:anchor="__RefHeading___Toc84_2307329962">
+            <w:r>
+              <w:rPr>
+                <w:rStyle w:val="Vnculodendice"/>
+              </w:rPr>
+              <w:t>3.5 Daniel Chang</w:t>
+              <w:tab/>
+              <w:t>6</w:t>
+            </w:r>
+          </w:hyperlink>
           <w:r>
             <w:rPr>
               <w:rStyle w:val="Vnculodendice"/>
@@ -776,7 +896,51 @@
           <w:szCs w:val="24"/>
           <w:lang w:val="pt-BR" w:eastAsia="zh-CN"/>
         </w:rPr>
-        <w:t xml:space="preserve">NutriFact. O objetivo principal da aplicação é permitir que pessoas controlem os hábitos alimentares, usando o NutriFact para fazer registro, por exemplo, das calorias consumidas diariamente. Ou seja, é possível encontrar informações nutricionais na aplicação que apoiem a melhoria dos hábitos alimentares, mas </w:t>
+        <w:t xml:space="preserve">NutriFact. O objetivo principal da aplicação é permitir que pessoas controlem os hábitos alimentares, usando o NutriFact para </w:t>
+      </w:r>
+      <w:r>
+        <w:rPr>
+          <w:rFonts w:eastAsia="Microsoft YaHei" w:cs="Arial"/>
+          <w:b w:val="false"/>
+          <w:bCs w:val="false"/>
+          <w:sz w:val="24"/>
+          <w:szCs w:val="24"/>
+          <w:lang w:val="pt-BR" w:eastAsia="zh-CN"/>
+        </w:rPr>
+        <w:t>verificar</w:t>
+      </w:r>
+      <w:r>
+        <w:rPr>
+          <w:rFonts w:eastAsia="Microsoft YaHei" w:cs="Arial"/>
+          <w:b w:val="false"/>
+          <w:bCs w:val="false"/>
+          <w:sz w:val="24"/>
+          <w:szCs w:val="24"/>
+          <w:lang w:val="pt-BR" w:eastAsia="zh-CN"/>
+        </w:rPr>
+        <w:t xml:space="preserve">, por exemplo, as calorias consumidas </w:t>
+      </w:r>
+      <w:r>
+        <w:rPr>
+          <w:rFonts w:eastAsia="Microsoft YaHei" w:cs="Arial"/>
+          <w:b w:val="false"/>
+          <w:bCs w:val="false"/>
+          <w:sz w:val="24"/>
+          <w:szCs w:val="24"/>
+          <w:lang w:val="pt-BR" w:eastAsia="zh-CN"/>
+        </w:rPr>
+        <w:t>em uma refeição</w:t>
+      </w:r>
+      <w:r>
+        <w:rPr>
+          <w:rFonts w:eastAsia="Microsoft YaHei" w:cs="Arial"/>
+          <w:b w:val="false"/>
+          <w:bCs w:val="false"/>
+          <w:sz w:val="24"/>
+          <w:szCs w:val="24"/>
+          <w:lang w:val="pt-BR" w:eastAsia="zh-CN"/>
+        </w:rPr>
+        <w:t xml:space="preserve">. Ou seja, é possível encontrar informações nutricionais na aplicação que apoiem a melhoria dos hábitos alimentares, mas </w:t>
       </w:r>
       <w:r>
         <w:rPr>
@@ -879,7 +1043,77 @@
           <w:szCs w:val="24"/>
           <w:lang w:val="pt-BR" w:eastAsia="zh-CN"/>
         </w:rPr>
-        <w:t xml:space="preserve"> o desenvolvimento de três funcionalidades: o cadastro do usuário, cálculo do IMC e a conexão com o banco de dados.</w:t>
+        <w:t xml:space="preserve"> o desenvolvimento de </w:t>
+      </w:r>
+      <w:r>
+        <w:rPr>
+          <w:rFonts w:eastAsia="Microsoft YaHei" w:cs="Arial"/>
+          <w:b w:val="false"/>
+          <w:bCs w:val="false"/>
+          <w:color w:val="auto"/>
+          <w:kern w:val="0"/>
+          <w:sz w:val="24"/>
+          <w:szCs w:val="24"/>
+          <w:lang w:val="pt-BR" w:eastAsia="zh-CN" w:bidi="ar-SA"/>
+        </w:rPr>
+        <w:t>duas</w:t>
+      </w:r>
+      <w:r>
+        <w:rPr>
+          <w:rFonts w:eastAsia="Microsoft YaHei" w:cs="Arial"/>
+          <w:b w:val="false"/>
+          <w:bCs w:val="false"/>
+          <w:sz w:val="24"/>
+          <w:szCs w:val="24"/>
+          <w:lang w:val="pt-BR" w:eastAsia="zh-CN"/>
+        </w:rPr>
+        <w:t xml:space="preserve"> funcionalidades </w:t>
+      </w:r>
+      <w:r>
+        <w:rPr>
+          <w:rFonts w:eastAsia="Microsoft YaHei" w:cs="Arial"/>
+          <w:b w:val="false"/>
+          <w:bCs w:val="false"/>
+          <w:sz w:val="24"/>
+          <w:szCs w:val="24"/>
+          <w:lang w:val="pt-BR" w:eastAsia="zh-CN"/>
+        </w:rPr>
+        <w:t>principais</w:t>
+      </w:r>
+      <w:r>
+        <w:rPr>
+          <w:rFonts w:eastAsia="Microsoft YaHei" w:cs="Arial"/>
+          <w:b w:val="false"/>
+          <w:bCs w:val="false"/>
+          <w:sz w:val="24"/>
+          <w:szCs w:val="24"/>
+          <w:lang w:val="pt-BR" w:eastAsia="zh-CN"/>
+        </w:rPr>
+        <w:t xml:space="preserve">: cálculo do IMC e </w:t>
+      </w:r>
+      <w:r>
+        <w:rPr>
+          <w:rFonts w:eastAsia="Microsoft YaHei" w:cs="Arial"/>
+          <w:b w:val="false"/>
+          <w:bCs w:val="false"/>
+          <w:color w:val="auto"/>
+          <w:kern w:val="0"/>
+          <w:sz w:val="24"/>
+          <w:szCs w:val="24"/>
+          <w:lang w:val="pt-BR" w:eastAsia="zh-CN" w:bidi="ar-SA"/>
+        </w:rPr>
+        <w:t>a exibição da tabela nutricional</w:t>
+      </w:r>
+      <w:r>
+        <w:rPr>
+          <w:rFonts w:eastAsia="Microsoft YaHei" w:cs="Arial"/>
+          <w:b w:val="false"/>
+          <w:bCs w:val="false"/>
+          <w:sz w:val="24"/>
+          <w:szCs w:val="24"/>
+          <w:lang w:val="pt-BR" w:eastAsia="zh-CN"/>
+        </w:rPr>
+        <w:t>.</w:t>
       </w:r>
     </w:p>
     <w:p>
@@ -947,120 +1181,935 @@
     <w:p>
       <w:pPr>
         <w:pStyle w:val="Corpodotexto"/>
+        <w:spacing w:lineRule="auto" w:line="360"/>
         <w:jc w:val="both"/>
         <w:rPr/>
       </w:pPr>
       <w:r>
         <w:rPr/>
-        <w:t>Spring Boot 2.5.6</w:t>
-      </w:r>
-    </w:p>
-    <w:p>
-      <w:pPr>
-        <w:pStyle w:val="Corpodotexto"/>
+        <w:t>Para criar o NutriFact, optamos por:</w:t>
+      </w:r>
+    </w:p>
+    <w:p>
+      <w:pPr>
+        <w:pStyle w:val="Corpodotexto"/>
+        <w:spacing w:lineRule="auto" w:line="360"/>
         <w:jc w:val="both"/>
         <w:rPr/>
       </w:pPr>
       <w:r>
         <w:rPr/>
-        <w:t>- Maven</w:t>
-      </w:r>
-    </w:p>
-    <w:p>
-      <w:pPr>
-        <w:pStyle w:val="Corpodotexto"/>
-        <w:jc w:val="both"/>
-        <w:rPr/>
-      </w:pPr>
-      <w:r>
-        <w:rPr/>
-        <w:t>- Java 11</w:t>
-      </w:r>
-    </w:p>
-    <w:p>
-      <w:pPr>
-        <w:pStyle w:val="Corpodotexto"/>
-        <w:jc w:val="both"/>
-        <w:rPr/>
-      </w:pPr>
-      <w:r>
-        <w:rPr/>
-        <w:t>- Jar</w:t>
-      </w:r>
-    </w:p>
-    <w:p>
-      <w:pPr>
-        <w:pStyle w:val="Corpodotexto"/>
-        <w:jc w:val="both"/>
-        <w:rPr/>
-      </w:pPr>
-      <w:r>
-        <w:rPr/>
-      </w:r>
-    </w:p>
-    <w:p>
-      <w:pPr>
-        <w:pStyle w:val="Corpodotexto"/>
-        <w:jc w:val="both"/>
-        <w:rPr/>
-      </w:pPr>
-      <w:r>
-        <w:rPr/>
-        <w:t>Dependências:</w:t>
-      </w:r>
-    </w:p>
-    <w:p>
-      <w:pPr>
-        <w:pStyle w:val="Corpodotexto"/>
-        <w:jc w:val="both"/>
-        <w:rPr/>
-      </w:pPr>
-      <w:r>
-        <w:rPr/>
-        <w:t>- Spring Web</w:t>
-        <w:tab/>
-        <w:t>(build web, aplicação com MVC. Uso do Tomcat)</w:t>
-      </w:r>
-    </w:p>
-    <w:p>
-      <w:pPr>
-        <w:pStyle w:val="Corpodotexto"/>
-        <w:jc w:val="both"/>
-        <w:rPr/>
-      </w:pPr>
-      <w:r>
-        <w:rPr/>
-        <w:t>- Spring Boot DevTools</w:t>
-        <w:tab/>
-        <w:t>(para atualização automática do servidor, sem a necessidade de reiniciar a cada mudança).</w:t>
-      </w:r>
-    </w:p>
-    <w:p>
-      <w:pPr>
-        <w:pStyle w:val="Corpodotexto"/>
-        <w:jc w:val="both"/>
-        <w:rPr/>
-      </w:pPr>
-      <w:r>
-        <w:rPr/>
-        <w:t>- Thymeleaf</w:t>
-        <w:tab/>
-        <w:t>(Permite que páginas HTMLs sejam exibidas corretamente)</w:t>
-      </w:r>
-    </w:p>
-    <w:p>
-      <w:pPr>
-        <w:pStyle w:val="Ttulo2"/>
+      </w:r>
+    </w:p>
+    <w:p>
+      <w:pPr>
+        <w:pStyle w:val="Corpodotexto"/>
         <w:numPr>
-          <w:ilvl w:val="1"/>
+          <w:ilvl w:val="0"/>
           <w:numId w:val="2"/>
         </w:numPr>
-        <w:spacing w:lineRule="auto" w:line="360" w:before="200" w:after="120"/>
         <w:jc w:val="both"/>
         <w:rPr/>
       </w:pPr>
       <w:r>
         <w:rPr/>
+        <w:tab/>
+        <w:t xml:space="preserve">Spring Boot 2.5.6 </w:t>
+      </w:r>
+      <w:r>
+        <w:rPr/>
+        <w:t xml:space="preserve">para criar e gerir as dependências do projeto e  </w:t>
+        <w:tab/>
+        <w:t>configurar o software com facilidade.</w:t>
+      </w:r>
+    </w:p>
+    <w:p>
+      <w:pPr>
+        <w:pStyle w:val="Corpodotexto"/>
+        <w:numPr>
+          <w:ilvl w:val="0"/>
+          <w:numId w:val="2"/>
+        </w:numPr>
+        <w:jc w:val="both"/>
+        <w:rPr/>
+      </w:pPr>
+      <w:r>
+        <w:rPr/>
+        <w:tab/>
+        <w:t xml:space="preserve">Maven </w:t>
+      </w:r>
+      <w:r>
+        <w:rPr/>
+        <w:t>para automatizar a compilação.</w:t>
+      </w:r>
+    </w:p>
+    <w:p>
+      <w:pPr>
+        <w:pStyle w:val="Corpodotexto"/>
+        <w:numPr>
+          <w:ilvl w:val="0"/>
+          <w:numId w:val="2"/>
+        </w:numPr>
+        <w:jc w:val="both"/>
+        <w:rPr/>
+      </w:pPr>
+      <w:r>
+        <w:rPr/>
+        <w:tab/>
+        <w:t xml:space="preserve">Java 11 </w:t>
+      </w:r>
+      <w:r>
+        <w:rPr/>
+        <w:t xml:space="preserve">para fazer o </w:t>
+      </w:r>
+      <w:r>
+        <w:rPr>
+          <w:i/>
+          <w:iCs/>
+        </w:rPr>
+        <w:t>backend</w:t>
+      </w:r>
+      <w:r>
+        <w:rPr>
+          <w:i w:val="false"/>
+          <w:iCs w:val="false"/>
+        </w:rPr>
+        <w:t>.</w:t>
+      </w:r>
+    </w:p>
+    <w:p>
+      <w:pPr>
+        <w:pStyle w:val="Corpodotexto"/>
+        <w:numPr>
+          <w:ilvl w:val="0"/>
+          <w:numId w:val="2"/>
+        </w:numPr>
+        <w:jc w:val="both"/>
+        <w:rPr/>
+      </w:pPr>
+      <w:r>
+        <w:rPr/>
+        <w:tab/>
+        <w:t>Spring Web</w:t>
+        <w:tab/>
+        <w:t>(</w:t>
+      </w:r>
+      <w:r>
+        <w:rPr>
+          <w:i/>
+          <w:iCs/>
+        </w:rPr>
+        <w:t xml:space="preserve">build </w:t>
+      </w:r>
+      <w:r>
+        <w:rPr/>
+        <w:t>web, aplicação com MVC. Uso do Tomcat)</w:t>
+      </w:r>
+    </w:p>
+    <w:p>
+      <w:pPr>
+        <w:pStyle w:val="Corpodotexto"/>
+        <w:numPr>
+          <w:ilvl w:val="0"/>
+          <w:numId w:val="2"/>
+        </w:numPr>
+        <w:jc w:val="both"/>
+        <w:rPr/>
+      </w:pPr>
+      <w:r>
+        <w:rPr/>
+        <w:tab/>
+        <w:t xml:space="preserve">Spring Boot DevTools para atualização automática do servidor, sem a </w:t>
+        <w:tab/>
+        <w:t>necessidade de reiniciar a cada mudança.</w:t>
+      </w:r>
+    </w:p>
+    <w:p>
+      <w:pPr>
+        <w:pStyle w:val="Corpodotexto"/>
+        <w:numPr>
+          <w:ilvl w:val="0"/>
+          <w:numId w:val="2"/>
+        </w:numPr>
+        <w:jc w:val="both"/>
+        <w:rPr/>
+      </w:pPr>
+      <w:r>
+        <w:rPr/>
+        <w:tab/>
+        <w:t>Thymeleaf</w:t>
+        <w:tab/>
+      </w:r>
+      <w:r>
+        <w:rPr/>
+        <w:t xml:space="preserve">para </w:t>
+      </w:r>
+      <w:r>
+        <w:rPr/>
+        <w:t>que páginas HTMLs sejam exibidas corretamente.</w:t>
+      </w:r>
+    </w:p>
+    <w:p>
+      <w:pPr>
+        <w:pStyle w:val="Corpodotexto"/>
+        <w:jc w:val="both"/>
+        <w:rPr/>
+      </w:pPr>
+      <w:r>
+        <w:rPr/>
+      </w:r>
+    </w:p>
+    <w:p>
+      <w:pPr>
+        <w:pStyle w:val="Corpodotexto"/>
+        <w:jc w:val="both"/>
+        <w:rPr/>
+      </w:pPr>
+      <w:r>
+        <w:rPr/>
+        <w:tab/>
+        <w:t>T</w:t>
+      </w:r>
+      <w:r>
+        <w:rPr/>
+        <w:t>a</w:t>
+      </w:r>
+      <w:r>
+        <w:rPr/>
+        <w:t xml:space="preserve">mbém foi optado pelo uso do GitHub como repositório. </w:t>
+      </w:r>
+      <w:r>
+        <w:rPr/>
+        <w:t xml:space="preserve">O repositório pode ser acessado </w:t>
+      </w:r>
+      <w:hyperlink r:id="rId2">
+        <w:r>
+          <w:rPr>
+            <w:rStyle w:val="LinkdaInternet"/>
+          </w:rPr>
+          <w:t>clicando aqui</w:t>
+        </w:r>
+      </w:hyperlink>
+      <w:r>
+        <w:rPr/>
+        <w:t>.</w:t>
+      </w:r>
+    </w:p>
+    <w:p>
+      <w:pPr>
+        <w:pStyle w:val="Corpodotexto"/>
+        <w:jc w:val="both"/>
+        <w:rPr/>
+      </w:pPr>
+      <w:r>
+        <w:rPr/>
+      </w:r>
+      <w:r>
+        <w:br w:type="page"/>
+      </w:r>
+    </w:p>
+    <w:p>
+      <w:pPr>
+        <w:pStyle w:val="Ttulo1"/>
+        <w:rPr/>
+      </w:pPr>
+      <w:bookmarkStart w:id="3" w:name="__RefHeading___Toc68_2307329962"/>
+      <w:bookmarkEnd w:id="3"/>
+      <w:r>
+        <w:rPr/>
+        <w:t>3. Desafios</w:t>
+      </w:r>
+    </w:p>
+    <w:p>
+      <w:pPr>
+        <w:pStyle w:val="Corpodotexto"/>
+        <w:jc w:val="both"/>
+        <w:rPr/>
+      </w:pPr>
+      <w:r>
+        <w:rPr/>
+        <w:tab/>
+        <w:t>Durante o processo de desenvolvimento o grupo passou por diversos desafios. O primeiro deles foi a falta de conhecimento, na média, em relação ao desenvolvimento Web. A maior parte do grupo precisou conhecer e estudar as ferramentas, porque não havia experiência suficiente. Isso, por si só, atrasou consideravelmente o desenvolvimento.</w:t>
+      </w:r>
+    </w:p>
+    <w:p>
+      <w:pPr>
+        <w:pStyle w:val="Corpodotexto"/>
+        <w:jc w:val="both"/>
+        <w:rPr/>
+      </w:pPr>
+      <w:r>
+        <w:rPr/>
+        <w:tab/>
+        <w:t xml:space="preserve">Além disso, durante o desenvolvimento, alguns </w:t>
+      </w:r>
+      <w:r>
+        <w:rPr>
+          <w:i/>
+          <w:iCs/>
+        </w:rPr>
+        <w:t xml:space="preserve">bugs </w:t>
+      </w:r>
+      <w:r>
+        <w:rPr>
+          <w:i w:val="false"/>
+          <w:iCs w:val="false"/>
+        </w:rPr>
+        <w:t xml:space="preserve">notáveis contribuíram para um atraso significativo. Por exemplo, no começo do desenvolvimento havia um problema em ler os dados enviados pelos formulários HTML. Depois de muito esforço e pesquisa, o grupo usou o Thymeleaf como solução do problema. Esses </w:t>
+      </w:r>
+      <w:r>
+        <w:rPr>
+          <w:i/>
+          <w:iCs/>
+        </w:rPr>
+        <w:t xml:space="preserve">bugs </w:t>
+      </w:r>
+      <w:r>
+        <w:rPr>
+          <w:i w:val="false"/>
+          <w:iCs w:val="false"/>
+        </w:rPr>
+        <w:t xml:space="preserve">somado a falta de </w:t>
+      </w:r>
+      <w:r>
+        <w:rPr>
+          <w:i/>
+          <w:iCs/>
+        </w:rPr>
+        <w:t xml:space="preserve">expertise </w:t>
+      </w:r>
+      <w:r>
+        <w:rPr>
+          <w:i w:val="false"/>
+          <w:iCs w:val="false"/>
+        </w:rPr>
+        <w:t>geraram atrasos grandes.</w:t>
+      </w:r>
+    </w:p>
+    <w:p>
+      <w:pPr>
+        <w:pStyle w:val="Corpodotexto"/>
+        <w:rPr>
+          <w:i w:val="false"/>
+          <w:i w:val="false"/>
+          <w:iCs w:val="false"/>
+        </w:rPr>
+      </w:pPr>
+      <w:r>
+        <w:rPr/>
+      </w:r>
+    </w:p>
+    <w:p>
+      <w:pPr>
+        <w:pStyle w:val="Ttulo2"/>
+        <w:rPr/>
+      </w:pPr>
+      <w:bookmarkStart w:id="4" w:name="__RefHeading___Toc71_2307329962"/>
+      <w:bookmarkEnd w:id="4"/>
+      <w:r>
+        <w:rPr/>
+        <w:t>3.1 Vinicius Santana Lima</w:t>
+      </w:r>
+    </w:p>
+    <w:p>
+      <w:pPr>
+        <w:pStyle w:val="Corpodotexto"/>
+        <w:jc w:val="both"/>
+        <w:rPr/>
+      </w:pPr>
+      <w:r>
+        <w:rPr/>
+        <w:tab/>
+      </w:r>
+      <w:r>
+        <w:rPr/>
+        <w:t>Aspecto positivo: “</w:t>
+      </w:r>
+      <w:r>
+        <w:rPr>
+          <w:i/>
+          <w:iCs/>
+        </w:rPr>
+        <w:t xml:space="preserve">Acho que durante o desenvolvimento </w:t>
+      </w:r>
+      <w:r>
+        <w:rPr>
+          <w:rFonts w:eastAsia="Times New Roman" w:cs="Arial"/>
+          <w:b w:val="false"/>
+          <w:i/>
+          <w:iCs/>
+          <w:color w:val="auto"/>
+          <w:kern w:val="0"/>
+          <w:sz w:val="24"/>
+          <w:szCs w:val="22"/>
+          <w:lang w:val="pt-BR" w:eastAsia="zh-CN" w:bidi="ar-SA"/>
+        </w:rPr>
+        <w:t>contribui</w:t>
+      </w:r>
+      <w:r>
+        <w:rPr>
+          <w:i/>
+          <w:iCs/>
+        </w:rPr>
+        <w:t xml:space="preserve"> bastante com o código porque já tinha conhecimento em desenvolvimento web.”</w:t>
+      </w:r>
+    </w:p>
+    <w:p>
+      <w:pPr>
+        <w:pStyle w:val="Corpodotexto"/>
+        <w:jc w:val="both"/>
+        <w:rPr/>
+      </w:pPr>
+      <w:r>
+        <w:rPr>
+          <w:i/>
+          <w:iCs/>
+        </w:rPr>
+        <w:tab/>
+      </w:r>
+      <w:r>
+        <w:rPr>
+          <w:i w:val="false"/>
+          <w:iCs w:val="false"/>
+        </w:rPr>
+        <w:t>Aspecto negativo: “</w:t>
+      </w:r>
+      <w:r>
+        <w:rPr>
+          <w:i/>
+          <w:iCs/>
+        </w:rPr>
+        <w:t>Acredito que não há um aspecto negativo que eu tenha sentido muito.”</w:t>
+      </w:r>
+    </w:p>
+    <w:p>
+      <w:pPr>
+        <w:pStyle w:val="Corpodotexto"/>
+        <w:jc w:val="both"/>
+        <w:rPr>
+          <w:i/>
+          <w:i/>
+          <w:iCs/>
+        </w:rPr>
+      </w:pPr>
+      <w:r>
+        <w:rPr/>
+      </w:r>
+    </w:p>
+    <w:p>
+      <w:pPr>
+        <w:pStyle w:val="Ttulo2"/>
+        <w:rPr/>
+      </w:pPr>
+      <w:bookmarkStart w:id="5" w:name="__RefHeading___Toc78_2307329962"/>
+      <w:bookmarkEnd w:id="5"/>
+      <w:r>
+        <w:rPr/>
+        <w:t>3.</w:t>
+      </w:r>
+      <w:r>
+        <w:rPr/>
+        <w:t>2</w:t>
+      </w:r>
+      <w:r>
+        <w:rPr/>
+        <w:t xml:space="preserve"> </w:t>
+      </w:r>
+      <w:r>
+        <w:rPr>
+          <w:rFonts w:eastAsia="Microsoft YaHei" w:cs="Arial"/>
+          <w:b w:val="false"/>
+          <w:bCs/>
+          <w:color w:val="auto"/>
+          <w:kern w:val="0"/>
+          <w:sz w:val="28"/>
+          <w:szCs w:val="32"/>
+          <w:lang w:val="pt-BR" w:eastAsia="zh-CN" w:bidi="ar-SA"/>
+        </w:rPr>
+        <w:t>Tsuyoshi Yodogawa</w:t>
+      </w:r>
+    </w:p>
+    <w:p>
+      <w:pPr>
+        <w:pStyle w:val="Corpodotexto"/>
+        <w:jc w:val="both"/>
+        <w:rPr/>
+      </w:pPr>
+      <w:r>
+        <w:rPr/>
+        <w:tab/>
+      </w:r>
+      <w:r>
+        <w:rPr/>
+        <w:t>Aspecto positivo: “</w:t>
+      </w:r>
+      <w:r>
+        <w:rPr>
+          <w:rFonts w:eastAsia="Times New Roman" w:cs="Arial"/>
+          <w:b w:val="false"/>
+          <w:i/>
+          <w:iCs/>
+          <w:color w:val="auto"/>
+          <w:kern w:val="0"/>
+          <w:sz w:val="24"/>
+          <w:szCs w:val="22"/>
+          <w:lang w:val="pt-BR" w:eastAsia="zh-CN" w:bidi="ar-SA"/>
+        </w:rPr>
+        <w:t>Aprendi muito durante o processo de desenvolvimento</w:t>
+      </w:r>
+      <w:r>
+        <w:rPr>
+          <w:i/>
+          <w:iCs/>
+        </w:rPr>
+        <w:t>.”</w:t>
+      </w:r>
+    </w:p>
+    <w:p>
+      <w:pPr>
+        <w:pStyle w:val="Corpodotexto"/>
+        <w:jc w:val="both"/>
+        <w:rPr/>
+      </w:pPr>
+      <w:r>
+        <w:rPr>
+          <w:i/>
+          <w:iCs/>
+        </w:rPr>
+        <w:tab/>
+      </w:r>
+      <w:r>
+        <w:rPr>
+          <w:i w:val="false"/>
+          <w:iCs w:val="false"/>
+        </w:rPr>
+        <w:t>Aspecto negativo: “</w:t>
+      </w:r>
+      <w:r>
+        <w:rPr>
+          <w:rFonts w:eastAsia="Times New Roman" w:cs="Arial"/>
+          <w:b w:val="false"/>
+          <w:i/>
+          <w:iCs/>
+          <w:color w:val="auto"/>
+          <w:kern w:val="0"/>
+          <w:sz w:val="24"/>
+          <w:szCs w:val="22"/>
+          <w:lang w:val="pt-BR" w:eastAsia="zh-CN" w:bidi="ar-SA"/>
+        </w:rPr>
+        <w:t>Foi difícil aprender todas essas ferramentas</w:t>
+      </w:r>
+      <w:r>
+        <w:rPr>
+          <w:i/>
+          <w:iCs/>
+        </w:rPr>
+        <w:t>.”</w:t>
+      </w:r>
+    </w:p>
+    <w:p>
+      <w:pPr>
+        <w:pStyle w:val="Corpodotexto"/>
+        <w:jc w:val="both"/>
+        <w:rPr>
+          <w:i/>
+          <w:i/>
+          <w:iCs/>
+        </w:rPr>
+      </w:pPr>
+      <w:r>
+        <w:rPr/>
+      </w:r>
+      <w:r>
+        <w:br w:type="page"/>
+      </w:r>
+    </w:p>
+    <w:p>
+      <w:pPr>
+        <w:pStyle w:val="Ttulo2"/>
+        <w:rPr/>
+      </w:pPr>
+      <w:bookmarkStart w:id="6" w:name="__RefHeading___Toc80_2307329962"/>
+      <w:bookmarkEnd w:id="6"/>
+      <w:r>
+        <w:rPr/>
+        <w:t>3.</w:t>
+      </w:r>
+      <w:r>
+        <w:rPr>
+          <w:rFonts w:eastAsia="Microsoft YaHei" w:cs="Arial"/>
+          <w:b w:val="false"/>
+          <w:bCs/>
+          <w:color w:val="auto"/>
+          <w:kern w:val="0"/>
+          <w:sz w:val="28"/>
+          <w:szCs w:val="32"/>
+          <w:lang w:val="pt-BR" w:eastAsia="zh-CN" w:bidi="ar-SA"/>
+        </w:rPr>
+        <w:t>3</w:t>
+      </w:r>
+      <w:r>
+        <w:rPr/>
+        <w:t xml:space="preserve"> </w:t>
+      </w:r>
+      <w:r>
+        <w:rPr>
+          <w:rFonts w:eastAsia="Microsoft YaHei" w:cs="Arial"/>
+          <w:b w:val="false"/>
+          <w:bCs/>
+          <w:color w:val="auto"/>
+          <w:kern w:val="0"/>
+          <w:sz w:val="28"/>
+          <w:szCs w:val="32"/>
+          <w:lang w:val="pt-BR" w:eastAsia="zh-CN" w:bidi="ar-SA"/>
+        </w:rPr>
+        <w:t>Tamires Serafim</w:t>
+      </w:r>
+    </w:p>
+    <w:p>
+      <w:pPr>
+        <w:pStyle w:val="Corpodotexto"/>
+        <w:jc w:val="both"/>
+        <w:rPr/>
+      </w:pPr>
+      <w:r>
+        <w:rPr/>
+        <w:tab/>
+      </w:r>
+      <w:r>
+        <w:rPr/>
+        <w:t>Aspecto positivo: “</w:t>
+      </w:r>
+      <w:r>
+        <w:rPr>
+          <w:rFonts w:eastAsia="Times New Roman" w:cs="Arial"/>
+          <w:b w:val="false"/>
+          <w:i/>
+          <w:iCs/>
+          <w:color w:val="auto"/>
+          <w:kern w:val="0"/>
+          <w:sz w:val="24"/>
+          <w:szCs w:val="22"/>
+          <w:lang w:val="pt-BR" w:eastAsia="zh-CN" w:bidi="ar-SA"/>
+        </w:rPr>
+        <w:t>Acho que deu pra pegar uma experiência legal em desenvolver uma aplicação mais comercial</w:t>
+      </w:r>
+      <w:r>
+        <w:rPr>
+          <w:i/>
+          <w:iCs/>
+        </w:rPr>
+        <w:t>.”</w:t>
+      </w:r>
+    </w:p>
+    <w:p>
+      <w:pPr>
+        <w:pStyle w:val="Corpodotexto"/>
+        <w:jc w:val="both"/>
+        <w:rPr/>
+      </w:pPr>
+      <w:r>
+        <w:rPr>
+          <w:i/>
+          <w:iCs/>
+        </w:rPr>
+        <w:tab/>
+      </w:r>
+      <w:r>
+        <w:rPr>
+          <w:i w:val="false"/>
+          <w:iCs w:val="false"/>
+        </w:rPr>
+        <w:t>Aspecto negativo: “</w:t>
+      </w:r>
+      <w:r>
+        <w:rPr>
+          <w:rFonts w:eastAsia="Times New Roman" w:cs="Arial"/>
+          <w:b w:val="false"/>
+          <w:i/>
+          <w:iCs/>
+          <w:color w:val="auto"/>
+          <w:kern w:val="0"/>
+          <w:sz w:val="24"/>
+          <w:szCs w:val="22"/>
+          <w:lang w:val="pt-BR" w:eastAsia="zh-CN" w:bidi="ar-SA"/>
+        </w:rPr>
+        <w:t>Demorei um pouco pra “encaixar as peças” da parte mais técnica</w:t>
+      </w:r>
+      <w:r>
+        <w:rPr>
+          <w:i/>
+          <w:iCs/>
+        </w:rPr>
+        <w:t>.”</w:t>
+      </w:r>
+    </w:p>
+    <w:p>
+      <w:pPr>
+        <w:pStyle w:val="Corpodotexto"/>
+        <w:jc w:val="both"/>
+        <w:rPr>
+          <w:i/>
+          <w:i/>
+          <w:iCs/>
+        </w:rPr>
+      </w:pPr>
+      <w:r>
+        <w:rPr/>
+      </w:r>
+    </w:p>
+    <w:p>
+      <w:pPr>
+        <w:pStyle w:val="Ttulo2"/>
+        <w:rPr/>
+      </w:pPr>
+      <w:bookmarkStart w:id="7" w:name="__RefHeading___Toc82_2307329962"/>
+      <w:bookmarkEnd w:id="7"/>
+      <w:r>
+        <w:rPr/>
+        <w:t>3.</w:t>
+      </w:r>
+      <w:r>
+        <w:rPr>
+          <w:rFonts w:eastAsia="Microsoft YaHei" w:cs="Arial"/>
+          <w:b w:val="false"/>
+          <w:bCs/>
+          <w:color w:val="auto"/>
+          <w:kern w:val="0"/>
+          <w:sz w:val="28"/>
+          <w:szCs w:val="32"/>
+          <w:lang w:val="pt-BR" w:eastAsia="zh-CN" w:bidi="ar-SA"/>
+        </w:rPr>
+        <w:t>4</w:t>
+      </w:r>
+      <w:r>
+        <w:rPr/>
+        <w:t xml:space="preserve"> </w:t>
+      </w:r>
+      <w:r>
+        <w:rPr>
+          <w:rFonts w:eastAsia="Microsoft YaHei" w:cs="Arial"/>
+          <w:b w:val="false"/>
+          <w:bCs/>
+          <w:color w:val="auto"/>
+          <w:kern w:val="0"/>
+          <w:sz w:val="28"/>
+          <w:szCs w:val="32"/>
+          <w:lang w:val="pt-BR" w:eastAsia="zh-CN" w:bidi="ar-SA"/>
+        </w:rPr>
+        <w:t>Gabriel Felix de Souza Lopes</w:t>
+      </w:r>
+    </w:p>
+    <w:p>
+      <w:pPr>
+        <w:pStyle w:val="Corpodotexto"/>
+        <w:jc w:val="both"/>
+        <w:rPr/>
+      </w:pPr>
+      <w:r>
+        <w:rPr/>
+        <w:tab/>
+      </w:r>
+      <w:r>
+        <w:rPr/>
+        <w:t>Aspecto positivo: “</w:t>
+      </w:r>
+      <w:r>
+        <w:rPr>
+          <w:rFonts w:eastAsia="Times New Roman" w:cs="Arial"/>
+          <w:b w:val="false"/>
+          <w:i/>
+          <w:iCs/>
+          <w:color w:val="auto"/>
+          <w:kern w:val="0"/>
+          <w:sz w:val="24"/>
+          <w:szCs w:val="22"/>
+          <w:lang w:val="pt-BR" w:eastAsia="zh-CN" w:bidi="ar-SA"/>
+        </w:rPr>
+        <w:t>É minha primeira vez em contato com o processo de desenvolvimento de uma aplicação assim</w:t>
+      </w:r>
+      <w:r>
+        <w:rPr>
+          <w:i/>
+          <w:iCs/>
+        </w:rPr>
+        <w:t>. Foi interessante.”</w:t>
+      </w:r>
+    </w:p>
+    <w:p>
+      <w:pPr>
+        <w:pStyle w:val="Corpodotexto"/>
+        <w:jc w:val="both"/>
+        <w:rPr/>
+      </w:pPr>
+      <w:r>
+        <w:rPr>
+          <w:i/>
+          <w:iCs/>
+        </w:rPr>
+        <w:tab/>
+      </w:r>
+      <w:r>
+        <w:rPr>
+          <w:i w:val="false"/>
+          <w:iCs w:val="false"/>
+        </w:rPr>
+        <w:t>Aspecto negativo: “</w:t>
+      </w:r>
+      <w:r>
+        <w:rPr>
+          <w:rFonts w:eastAsia="Times New Roman" w:cs="Arial"/>
+          <w:b w:val="false"/>
+          <w:i/>
+          <w:iCs/>
+          <w:color w:val="auto"/>
+          <w:kern w:val="0"/>
+          <w:sz w:val="24"/>
+          <w:szCs w:val="22"/>
+          <w:lang w:val="pt-BR" w:eastAsia="zh-CN" w:bidi="ar-SA"/>
+        </w:rPr>
+        <w:t>Descobri que não sabia quase nada sobre como desenvolver uma aplicação web e que ainda não sei o suficiente</w:t>
+      </w:r>
+      <w:r>
+        <w:rPr>
+          <w:i/>
+          <w:iCs/>
+        </w:rPr>
+        <w:t>.”</w:t>
+      </w:r>
+    </w:p>
+    <w:p>
+      <w:pPr>
+        <w:pStyle w:val="Corpodotexto"/>
+        <w:jc w:val="both"/>
+        <w:rPr>
+          <w:i/>
+          <w:i/>
+          <w:iCs/>
+        </w:rPr>
+      </w:pPr>
+      <w:r>
+        <w:rPr/>
+      </w:r>
+    </w:p>
+    <w:p>
+      <w:pPr>
+        <w:pStyle w:val="Ttulo2"/>
+        <w:rPr/>
+      </w:pPr>
+      <w:bookmarkStart w:id="8" w:name="__RefHeading___Toc84_2307329962"/>
+      <w:bookmarkEnd w:id="8"/>
+      <w:r>
+        <w:rPr/>
+        <w:t>3.</w:t>
+      </w:r>
+      <w:r>
+        <w:rPr>
+          <w:rFonts w:eastAsia="Microsoft YaHei" w:cs="Arial"/>
+          <w:b w:val="false"/>
+          <w:bCs/>
+          <w:color w:val="auto"/>
+          <w:kern w:val="0"/>
+          <w:sz w:val="28"/>
+          <w:szCs w:val="32"/>
+          <w:lang w:val="pt-BR" w:eastAsia="zh-CN" w:bidi="ar-SA"/>
+        </w:rPr>
+        <w:t>5</w:t>
+      </w:r>
+      <w:r>
+        <w:rPr/>
+        <w:t xml:space="preserve"> </w:t>
+      </w:r>
+      <w:r>
+        <w:rPr>
+          <w:rFonts w:eastAsia="Microsoft YaHei" w:cs="Arial"/>
+          <w:b w:val="false"/>
+          <w:bCs/>
+          <w:color w:val="auto"/>
+          <w:kern w:val="0"/>
+          <w:sz w:val="28"/>
+          <w:szCs w:val="32"/>
+          <w:lang w:val="pt-BR" w:eastAsia="zh-CN" w:bidi="ar-SA"/>
+        </w:rPr>
+        <w:t>Daniel Chang</w:t>
+      </w:r>
+    </w:p>
+    <w:p>
+      <w:pPr>
+        <w:pStyle w:val="Corpodotexto"/>
+        <w:jc w:val="both"/>
+        <w:rPr/>
+      </w:pPr>
+      <w:r>
+        <w:rPr/>
+        <w:tab/>
+      </w:r>
+      <w:r>
+        <w:rPr/>
+        <w:t>Aspecto positivo: “</w:t>
+      </w:r>
+      <w:r>
+        <w:rPr>
+          <w:rFonts w:eastAsia="Times New Roman" w:cs="Arial"/>
+          <w:b w:val="false"/>
+          <w:i/>
+          <w:iCs/>
+          <w:color w:val="auto"/>
+          <w:kern w:val="0"/>
+          <w:sz w:val="24"/>
+          <w:szCs w:val="22"/>
+          <w:lang w:val="pt-BR" w:eastAsia="zh-CN" w:bidi="ar-SA"/>
+        </w:rPr>
+        <w:t>No geral, o grupo conseguiu se organizar bem e foi tudo de boa</w:t>
+      </w:r>
+      <w:r>
+        <w:rPr>
+          <w:i/>
+          <w:iCs/>
+        </w:rPr>
+        <w:t>.”</w:t>
+      </w:r>
+    </w:p>
+    <w:p>
+      <w:pPr>
+        <w:pStyle w:val="Corpodotexto"/>
+        <w:jc w:val="both"/>
+        <w:rPr/>
+      </w:pPr>
+      <w:r>
+        <w:rPr>
+          <w:i/>
+          <w:iCs/>
+        </w:rPr>
+        <w:tab/>
+      </w:r>
+      <w:r>
+        <w:rPr>
+          <w:i w:val="false"/>
+          <w:iCs w:val="false"/>
+        </w:rPr>
+        <w:t>Aspecto negativo: “</w:t>
+      </w:r>
+      <w:r>
+        <w:rPr>
+          <w:rFonts w:eastAsia="Times New Roman" w:cs="Arial"/>
+          <w:b w:val="false"/>
+          <w:i/>
+          <w:iCs/>
+          <w:color w:val="auto"/>
+          <w:kern w:val="0"/>
+          <w:sz w:val="24"/>
+          <w:szCs w:val="22"/>
+          <w:lang w:val="pt-BR" w:eastAsia="zh-CN" w:bidi="ar-SA"/>
+        </w:rPr>
+        <w:t>A parte técnica pegou mais mesmo</w:t>
+      </w:r>
+      <w:r>
+        <w:rPr>
+          <w:i/>
+          <w:iCs/>
+        </w:rPr>
+        <w:t>.”</w:t>
       </w:r>
     </w:p>
     <w:sectPr>
@@ -1200,120 +2249,138 @@
   <w:abstractNum w:abstractNumId="2">
     <w:lvl w:ilvl="0">
       <w:start w:val="1"/>
-      <w:numFmt w:val="none"/>
-      <w:suff w:val="nothing"/>
-      <w:lvlText w:val=""/>
+      <w:numFmt w:val="bullet"/>
+      <w:lvlText w:val=""/>
       <w:lvlJc w:val="left"/>
       <w:pPr>
         <w:tabs>
-          <w:tab w:val="num" w:pos="0"/>
+          <w:tab w:val="num" w:pos="720"/>
         </w:tabs>
-        <w:ind w:left="360" w:hanging="0"/>
-      </w:pPr>
+        <w:ind w:left="720" w:hanging="360"/>
+      </w:pPr>
+      <w:rPr>
+        <w:rFonts w:ascii="Symbol" w:hAnsi="Symbol" w:cs="Symbol" w:hint="default"/>
+      </w:rPr>
     </w:lvl>
     <w:lvl w:ilvl="1">
       <w:start w:val="1"/>
-      <w:numFmt w:val="none"/>
-      <w:suff w:val="nothing"/>
-      <w:lvlText w:val=""/>
+      <w:numFmt w:val="bullet"/>
+      <w:lvlText w:val=""/>
       <w:lvlJc w:val="left"/>
       <w:pPr>
         <w:tabs>
-          <w:tab w:val="num" w:pos="0"/>
+          <w:tab w:val="num" w:pos="1080"/>
         </w:tabs>
-        <w:ind w:left="360" w:hanging="0"/>
-      </w:pPr>
+        <w:ind w:left="1080" w:hanging="360"/>
+      </w:pPr>
+      <w:rPr>
+        <w:rFonts w:ascii="Symbol" w:hAnsi="Symbol" w:cs="Symbol" w:hint="default"/>
+      </w:rPr>
     </w:lvl>
     <w:lvl w:ilvl="2">
       <w:start w:val="1"/>
-      <w:numFmt w:val="none"/>
-      <w:suff w:val="nothing"/>
-      <w:lvlText w:val=""/>
+      <w:numFmt w:val="bullet"/>
+      <w:lvlText w:val=""/>
       <w:lvlJc w:val="left"/>
       <w:pPr>
         <w:tabs>
-          <w:tab w:val="num" w:pos="0"/>
+          <w:tab w:val="num" w:pos="1440"/>
         </w:tabs>
-        <w:ind w:left="360" w:hanging="0"/>
-      </w:pPr>
+        <w:ind w:left="1440" w:hanging="360"/>
+      </w:pPr>
+      <w:rPr>
+        <w:rFonts w:ascii="Symbol" w:hAnsi="Symbol" w:cs="Symbol" w:hint="default"/>
+      </w:rPr>
     </w:lvl>
     <w:lvl w:ilvl="3">
       <w:start w:val="1"/>
-      <w:numFmt w:val="none"/>
-      <w:suff w:val="nothing"/>
-      <w:lvlText w:val=""/>
+      <w:numFmt w:val="bullet"/>
+      <w:lvlText w:val=""/>
       <w:lvlJc w:val="left"/>
       <w:pPr>
         <w:tabs>
-          <w:tab w:val="num" w:pos="0"/>
+          <w:tab w:val="num" w:pos="1800"/>
         </w:tabs>
-        <w:ind w:left="360" w:hanging="0"/>
-      </w:pPr>
+        <w:ind w:left="1800" w:hanging="360"/>
+      </w:pPr>
+      <w:rPr>
+        <w:rFonts w:ascii="Symbol" w:hAnsi="Symbol" w:cs="Symbol" w:hint="default"/>
+      </w:rPr>
     </w:lvl>
     <w:lvl w:ilvl="4">
       <w:start w:val="1"/>
-      <w:numFmt w:val="none"/>
-      <w:suff w:val="nothing"/>
-      <w:lvlText w:val=""/>
+      <w:numFmt w:val="bullet"/>
+      <w:lvlText w:val=""/>
       <w:lvlJc w:val="left"/>
       <w:pPr>
         <w:tabs>
-          <w:tab w:val="num" w:pos="0"/>
+          <w:tab w:val="num" w:pos="2160"/>
         </w:tabs>
-        <w:ind w:left="360" w:hanging="0"/>
-      </w:pPr>
+        <w:ind w:left="2160" w:hanging="360"/>
+      </w:pPr>
+      <w:rPr>
+        <w:rFonts w:ascii="Symbol" w:hAnsi="Symbol" w:cs="Symbol" w:hint="default"/>
+      </w:rPr>
     </w:lvl>
     <w:lvl w:ilvl="5">
       <w:start w:val="1"/>
-      <w:numFmt w:val="none"/>
-      <w:suff w:val="nothing"/>
-      <w:lvlText w:val=""/>
+      <w:numFmt w:val="bullet"/>
+      <w:lvlText w:val=""/>
       <w:lvlJc w:val="left"/>
       <w:pPr>
         <w:tabs>
-          <w:tab w:val="num" w:pos="0"/>
+          <w:tab w:val="num" w:pos="2520"/>
         </w:tabs>
-        <w:ind w:left="360" w:hanging="0"/>
-      </w:pPr>
+        <w:ind w:left="2520" w:hanging="360"/>
+      </w:pPr>
+      <w:rPr>
+        <w:rFonts w:ascii="Symbol" w:hAnsi="Symbol" w:cs="Symbol" w:hint="default"/>
+      </w:rPr>
     </w:lvl>
     <w:lvl w:ilvl="6">
       <w:start w:val="1"/>
-      <w:numFmt w:val="none"/>
-      <w:suff w:val="nothing"/>
-      <w:lvlText w:val=""/>
+      <w:numFmt w:val="bullet"/>
+      <w:lvlText w:val=""/>
       <w:lvlJc w:val="left"/>
       <w:pPr>
         <w:tabs>
-          <w:tab w:val="num" w:pos="0"/>
+          <w:tab w:val="num" w:pos="2880"/>
         </w:tabs>
-        <w:ind w:left="360" w:hanging="0"/>
-      </w:pPr>
+        <w:ind w:left="2880" w:hanging="360"/>
+      </w:pPr>
+      <w:rPr>
+        <w:rFonts w:ascii="Symbol" w:hAnsi="Symbol" w:cs="Symbol" w:hint="default"/>
+      </w:rPr>
     </w:lvl>
     <w:lvl w:ilvl="7">
       <w:start w:val="1"/>
-      <w:numFmt w:val="none"/>
-      <w:suff w:val="nothing"/>
-      <w:lvlText w:val=""/>
+      <w:numFmt w:val="bullet"/>
+      <w:lvlText w:val=""/>
       <w:lvlJc w:val="left"/>
       <w:pPr>
         <w:tabs>
-          <w:tab w:val="num" w:pos="0"/>
+          <w:tab w:val="num" w:pos="3240"/>
         </w:tabs>
-        <w:ind w:left="360" w:hanging="0"/>
-      </w:pPr>
+        <w:ind w:left="3240" w:hanging="360"/>
+      </w:pPr>
+      <w:rPr>
+        <w:rFonts w:ascii="Symbol" w:hAnsi="Symbol" w:cs="Symbol" w:hint="default"/>
+      </w:rPr>
     </w:lvl>
     <w:lvl w:ilvl="8">
       <w:start w:val="1"/>
-      <w:numFmt w:val="none"/>
-      <w:suff w:val="nothing"/>
-      <w:lvlText w:val=""/>
+      <w:numFmt w:val="bullet"/>
+      <w:lvlText w:val=""/>
       <w:lvlJc w:val="left"/>
       <w:pPr>
         <w:tabs>
-          <w:tab w:val="num" w:pos="0"/>
+          <w:tab w:val="num" w:pos="3600"/>
         </w:tabs>
-        <w:ind w:left="360" w:hanging="0"/>
-      </w:pPr>
+        <w:ind w:left="3600" w:hanging="360"/>
+      </w:pPr>
+      <w:rPr>
+        <w:rFonts w:ascii="Symbol" w:hAnsi="Symbol" w:cs="Symbol" w:hint="default"/>
+      </w:rPr>
     </w:lvl>
   </w:abstractNum>
   <w:num w:numId="1">
@@ -1877,6 +2944,13 @@
     <w:qFormat/>
     <w:rPr/>
   </w:style>
+  <w:style w:type="character" w:styleId="Marcas">
+    <w:name w:val="Marcas"/>
+    <w:qFormat/>
+    <w:rPr>
+      <w:rFonts w:ascii="OpenSymbol" w:hAnsi="OpenSymbol" w:eastAsia="OpenSymbol" w:cs="OpenSymbol"/>
+    </w:rPr>
+  </w:style>
   <w:style w:type="paragraph" w:styleId="Ttulo" w:customStyle="1">
     <w:name w:val="Título"/>
     <w:basedOn w:val="Normal"/>

</xml_diff>